<commit_message>
Updated project documentation and suitefile
</commit_message>
<xml_diff>
--- a/Project Documentation.docx
+++ b/Project Documentation.docx
@@ -3,41 +3,190 @@
 <w:document xmlns:wpc="http://schemas.microsoft.com/office/word/2010/wordprocessingCanvas" xmlns:mc="http://schemas.openxmlformats.org/markup-compatibility/2006" xmlns:o="urn:schemas-microsoft-com:office:office" xmlns:r="http://schemas.openxmlformats.org/officeDocument/2006/relationships" xmlns:m="http://schemas.openxmlformats.org/officeDocument/2006/math" xmlns:v="urn:schemas-microsoft-com:vml" xmlns:wp14="http://schemas.microsoft.com/office/word/2010/wordprocessingDrawing" xmlns:wp="http://schemas.openxmlformats.org/drawingml/2006/wordprocessingDrawing" xmlns:w10="urn:schemas-microsoft-com:office:word" xmlns:w="http://schemas.openxmlformats.org/wordprocessingml/2006/main" xmlns:w14="http://schemas.microsoft.com/office/word/2010/wordml" xmlns:wpg="http://schemas.microsoft.com/office/word/2010/wordprocessingGroup" xmlns:wpi="http://schemas.microsoft.com/office/word/2010/wordprocessingInk" xmlns:wne="http://schemas.microsoft.com/office/word/2006/wordml" xmlns:wps="http://schemas.microsoft.com/office/word/2010/wordprocessingShape" mc:Ignorable="w14 wp14">
   <w:body>
     <w:p>
-      <w:r>
-        <w:t xml:space="preserve">For </w:t>
-      </w:r>
-      <w:proofErr w:type="spellStart"/>
-      <w:r>
-        <w:t>ebayAppium</w:t>
-      </w:r>
-      <w:proofErr w:type="spellEnd"/>
-      <w:r>
-        <w:t xml:space="preserve">: </w:t>
-      </w:r>
-      <w:r>
-        <w:t>T</w:t>
-      </w:r>
-      <w:r>
-        <w:t xml:space="preserve">his project is </w:t>
-      </w:r>
-      <w:r>
-        <w:t xml:space="preserve">to test </w:t>
-      </w:r>
-      <w:r>
-        <w:t>calculator</w:t>
-      </w:r>
-      <w:r>
-        <w:t xml:space="preserve"> function</w:t>
-      </w:r>
-      <w:bookmarkStart w:id="0" w:name="_GoBack"/>
-      <w:bookmarkEnd w:id="0"/>
-      <w:r>
-        <w:t>.</w:t>
-      </w:r>
-    </w:p>
-    <w:p>
-      <w:r>
-        <w:t>For current Project: We are using</w:t>
+      <w:pPr>
+        <w:jc w:val="center"/>
+        <w:rPr>
+          <w:b/>
+          <w:sz w:val="28"/>
+        </w:rPr>
+      </w:pPr>
+      <w:r>
+        <w:rPr>
+          <w:b/>
+          <w:sz w:val="28"/>
+        </w:rPr>
+        <w:t>eBay Project Documentation</w:t>
+      </w:r>
+    </w:p>
+    <w:p>
+      <w:r>
+        <w:t xml:space="preserve">eBay Project is basically for Mobile Automation of eBay app. </w:t>
+      </w:r>
+    </w:p>
+    <w:p>
+      <w:r>
+        <w:t>This project is to make a robust framework which can be used for many years.</w:t>
+      </w:r>
+    </w:p>
+    <w:p>
+      <w:r>
+        <w:t>Setup Information</w:t>
+      </w:r>
+    </w:p>
+    <w:p>
+      <w:pPr>
+        <w:rPr>
+          <w:b/>
+        </w:rPr>
+      </w:pPr>
+      <w:r>
+        <w:rPr>
+          <w:b/>
+        </w:rPr>
+        <w:t>Step 1: Install the Java Development Kit (JDK)</w:t>
+      </w:r>
+    </w:p>
+    <w:p>
+      <w:pPr>
+        <w:rPr>
+          <w:b/>
+        </w:rPr>
+      </w:pPr>
+      <w:r>
+        <w:rPr>
+          <w:b/>
+        </w:rPr>
+        <w:t>Step 2: Set Up Java Environment Variable Path</w:t>
+      </w:r>
+    </w:p>
+    <w:p>
+      <w:pPr>
+        <w:rPr>
+          <w:b/>
+        </w:rPr>
+      </w:pPr>
+      <w:r>
+        <w:rPr>
+          <w:b/>
+        </w:rPr>
+        <w:t>Step 3: Install Android SDK / ADB on Windows</w:t>
+      </w:r>
+    </w:p>
+    <w:p>
+      <w:pPr>
+        <w:rPr>
+          <w:b/>
+        </w:rPr>
+      </w:pPr>
+      <w:r>
+        <w:rPr>
+          <w:b/>
+        </w:rPr>
+        <w:t>Step 4: Install Android SDK Packages</w:t>
+      </w:r>
+    </w:p>
+    <w:p>
+      <w:pPr>
+        <w:rPr>
+          <w:b/>
+        </w:rPr>
+      </w:pPr>
+      <w:r>
+        <w:rPr>
+          <w:b/>
+        </w:rPr>
+        <w:t>Step 5: Set up Android Environment Variable</w:t>
+      </w:r>
+    </w:p>
+    <w:p>
+      <w:pPr>
+        <w:rPr>
+          <w:b/>
+        </w:rPr>
+      </w:pPr>
+      <w:r>
+        <w:rPr>
+          <w:b/>
+        </w:rPr>
+        <w:t>Step 6: Download and Install NodeJs</w:t>
+      </w:r>
+    </w:p>
+    <w:p>
+      <w:pPr>
+        <w:rPr>
+          <w:b/>
+        </w:rPr>
+      </w:pPr>
+      <w:r>
+        <w:rPr>
+          <w:b/>
+        </w:rPr>
+        <w:t>Step 7: Install Microsoft .net Framework</w:t>
+      </w:r>
+    </w:p>
+    <w:p>
+      <w:pPr>
+        <w:rPr>
+          <w:b/>
+        </w:rPr>
+      </w:pPr>
+      <w:r>
+        <w:rPr>
+          <w:b/>
+        </w:rPr>
+        <w:t>Step 8: Download And Install Appium Desktop Client</w:t>
+      </w:r>
+    </w:p>
+    <w:p>
+      <w:pPr>
+        <w:rPr>
+          <w:b/>
+        </w:rPr>
+      </w:pPr>
+      <w:r>
+        <w:rPr>
+          <w:b/>
+        </w:rPr>
+        <w:t>Step 9: Enabling Developer Mode Options on Android Phone or Tablet</w:t>
+      </w:r>
+    </w:p>
+    <w:p>
+      <w:pPr>
+        <w:rPr>
+          <w:b/>
+        </w:rPr>
+      </w:pPr>
+      <w:r>
+        <w:rPr>
+          <w:b/>
+        </w:rPr>
+        <w:t>Step 10: Install PdaNet to Connect with Android Device</w:t>
+      </w:r>
+    </w:p>
+    <w:p>
+      <w:pPr>
+        <w:rPr>
+          <w:b/>
+        </w:rPr>
+      </w:pPr>
+      <w:r>
+        <w:rPr>
+          <w:b/>
+        </w:rPr>
+        <w:t>Step 11: Install Eclipse IDE And Set up a Project</w:t>
+      </w:r>
+    </w:p>
+    <w:p>
+      <w:pPr>
+        <w:rPr>
+          <w:b/>
+        </w:rPr>
+      </w:pPr>
+      <w:r>
+        <w:rPr>
+          <w:b/>
+        </w:rPr>
+        <w:t>Step 12: Set Up Appium Project in Eclipse</w:t>
       </w:r>
     </w:p>
     <w:p>
@@ -45,105 +194,155 @@
         <w:pStyle w:val="ListParagraph"/>
         <w:numPr>
           <w:ilvl w:val="0"/>
-          <w:numId w:val="2"/>
+          <w:numId w:val="6"/>
         </w:numPr>
-      </w:pPr>
-      <w:proofErr w:type="spellStart"/>
-      <w:r>
-        <w:t>Appium</w:t>
-      </w:r>
-      <w:proofErr w:type="spellEnd"/>
+        <w:rPr>
+          <w:b/>
+        </w:rPr>
+      </w:pPr>
+      <w:r>
+        <w:rPr>
+          <w:b/>
+        </w:rPr>
+        <w:t>Setup Maven and POM.xml</w:t>
+      </w:r>
     </w:p>
     <w:p>
       <w:pPr>
         <w:pStyle w:val="ListParagraph"/>
         <w:numPr>
           <w:ilvl w:val="0"/>
-          <w:numId w:val="2"/>
+          <w:numId w:val="6"/>
         </w:numPr>
-      </w:pPr>
-      <w:r>
-        <w:t>Android SDK</w:t>
-      </w:r>
-    </w:p>
-    <w:p>
-      <w:pPr>
-        <w:pStyle w:val="ListParagraph"/>
-        <w:numPr>
-          <w:ilvl w:val="0"/>
-          <w:numId w:val="2"/>
-        </w:numPr>
-      </w:pPr>
-      <w:r>
-        <w:t>Emulators</w:t>
-      </w:r>
-    </w:p>
-    <w:p>
-      <w:pPr>
-        <w:pStyle w:val="ListParagraph"/>
-        <w:numPr>
-          <w:ilvl w:val="0"/>
-          <w:numId w:val="2"/>
-        </w:numPr>
-      </w:pPr>
-      <w:r>
-        <w:t>Java 8</w:t>
-      </w:r>
-    </w:p>
-    <w:p>
-      <w:pPr>
-        <w:pStyle w:val="ListParagraph"/>
-        <w:numPr>
-          <w:ilvl w:val="0"/>
-          <w:numId w:val="2"/>
-        </w:numPr>
-      </w:pPr>
-      <w:r>
-        <w:t>Maven</w:t>
-      </w:r>
-    </w:p>
-    <w:p>
-      <w:pPr>
-        <w:pStyle w:val="ListParagraph"/>
-        <w:numPr>
-          <w:ilvl w:val="0"/>
-          <w:numId w:val="2"/>
-        </w:numPr>
-      </w:pPr>
-      <w:proofErr w:type="spellStart"/>
-      <w:r>
-        <w:t>TestNG</w:t>
-      </w:r>
-      <w:proofErr w:type="spellEnd"/>
-    </w:p>
-    <w:p>
-      <w:r>
-        <w:t>For Data handling we are using Apache POI</w:t>
-      </w:r>
-    </w:p>
-    <w:p>
-      <w:pPr>
+        <w:rPr>
+          <w:b/>
+        </w:rPr>
+      </w:pPr>
+      <w:r>
+        <w:rPr>
+          <w:b/>
+        </w:rPr>
+        <w:t>Setup TestNG framework</w:t>
+      </w:r>
+    </w:p>
+    <w:p>
+      <w:pPr>
+        <w:rPr>
+          <w:b/>
+        </w:rPr>
+      </w:pPr>
+    </w:p>
+    <w:p>
+      <w:pPr>
+        <w:rPr>
+          <w:b/>
+        </w:rPr>
+      </w:pPr>
+    </w:p>
+    <w:p>
+      <w:pPr>
+        <w:rPr>
+          <w:b/>
+        </w:rPr>
+      </w:pPr>
+    </w:p>
+    <w:p>
+      <w:pPr>
+        <w:rPr>
+          <w:b/>
+        </w:rPr>
+      </w:pPr>
+    </w:p>
+    <w:p>
+      <w:pPr>
+        <w:rPr>
+          <w:b/>
+        </w:rPr>
+      </w:pPr>
+    </w:p>
+    <w:p>
+      <w:pPr>
+        <w:rPr>
+          <w:b/>
+        </w:rPr>
+      </w:pPr>
+    </w:p>
+    <w:p>
+      <w:pPr>
+        <w:rPr>
+          <w:b/>
+        </w:rPr>
+      </w:pPr>
+    </w:p>
+    <w:p>
+      <w:pPr>
+        <w:rPr>
+          <w:b/>
+        </w:rPr>
+      </w:pPr>
+    </w:p>
+    <w:p>
+      <w:pPr>
+        <w:rPr>
+          <w:b/>
+        </w:rPr>
+      </w:pPr>
+    </w:p>
+    <w:p>
+      <w:pPr>
+        <w:autoSpaceDE w:val="0"/>
+        <w:autoSpaceDN w:val="0"/>
+        <w:adjustRightInd w:val="0"/>
+        <w:spacing w:after="0" w:line="240" w:lineRule="auto"/>
+        <w:ind w:left="360" w:firstLine="720"/>
+        <w:jc w:val="center"/>
+        <w:rPr>
+          <w:b/>
+        </w:rPr>
+      </w:pPr>
+      <w:r>
+        <w:rPr>
+          <w:b/>
+          <w:sz w:val="28"/>
+        </w:rPr>
+        <w:lastRenderedPageBreak/>
+        <w:t>Page Factory and Reusable Methods</w:t>
+      </w:r>
+    </w:p>
+    <w:p>
+      <w:pPr>
+        <w:autoSpaceDE w:val="0"/>
+        <w:autoSpaceDN w:val="0"/>
+        <w:adjustRightInd w:val="0"/>
+        <w:spacing w:after="0" w:line="240" w:lineRule="auto"/>
+        <w:rPr>
+          <w:rFonts w:ascii="Consolas" w:hAnsi="Consolas" w:cs="Consolas"/>
+          <w:sz w:val="20"/>
+          <w:szCs w:val="20"/>
+        </w:rPr>
+      </w:pPr>
+      <w:r>
+        <w:t xml:space="preserve">Under Package: </w:t>
+      </w:r>
+      <w:r>
+        <w:rPr>
+          <w:rFonts w:ascii="Consolas" w:hAnsi="Consolas" w:cs="Consolas"/>
+          <w:b/>
+          <w:bCs/>
+          <w:color w:val="7F0055"/>
+          <w:sz w:val="20"/>
+          <w:szCs w:val="20"/>
+        </w:rPr>
+        <w:t>package</w:t>
+      </w:r>
+      <w:r>
         <w:rPr>
           <w:rFonts w:ascii="Consolas" w:hAnsi="Consolas" w:cs="Consolas"/>
           <w:color w:val="000000"/>
           <w:sz w:val="20"/>
           <w:szCs w:val="20"/>
         </w:rPr>
-      </w:pPr>
-      <w:r>
-        <w:t xml:space="preserve">Under Package: </w:t>
-      </w:r>
-      <w:r>
-        <w:rPr>
-          <w:rFonts w:ascii="Consolas" w:hAnsi="Consolas" w:cs="Consolas"/>
-          <w:b/>
-          <w:bCs/>
-          <w:color w:val="7F0055"/>
-          <w:sz w:val="20"/>
-          <w:szCs w:val="20"/>
-          <w:highlight w:val="blue"/>
-        </w:rPr>
-        <w:t>package</w:t>
+        <w:t xml:space="preserve"> com.pageobject.ebay;</w:t>
       </w:r>
       <w:r>
         <w:rPr>
@@ -151,40 +350,8 @@
           <w:color w:val="000000"/>
           <w:sz w:val="20"/>
           <w:szCs w:val="20"/>
-          <w:highlight w:val="blue"/>
-        </w:rPr>
-        <w:t xml:space="preserve"> </w:t>
-      </w:r>
-      <w:proofErr w:type="spellStart"/>
-      <w:r>
-        <w:rPr>
-          <w:rFonts w:ascii="Consolas" w:hAnsi="Consolas" w:cs="Consolas"/>
-          <w:color w:val="000000"/>
-          <w:sz w:val="20"/>
-          <w:szCs w:val="20"/>
-          <w:highlight w:val="blue"/>
-        </w:rPr>
-        <w:t>com.sm.name.ebayAppium</w:t>
-      </w:r>
-      <w:proofErr w:type="spellEnd"/>
-      <w:r>
-        <w:rPr>
-          <w:rFonts w:ascii="Consolas" w:hAnsi="Consolas" w:cs="Consolas"/>
-          <w:color w:val="000000"/>
-          <w:sz w:val="20"/>
-          <w:szCs w:val="20"/>
-          <w:highlight w:val="blue"/>
-        </w:rPr>
-        <w:t>;</w:t>
-      </w:r>
-      <w:r>
-        <w:rPr>
-          <w:rFonts w:ascii="Consolas" w:hAnsi="Consolas" w:cs="Consolas"/>
-          <w:color w:val="000000"/>
-          <w:sz w:val="20"/>
-          <w:szCs w:val="20"/>
-        </w:rPr>
-        <w:t xml:space="preserve"> we have 2 classes</w:t>
+        </w:rPr>
+        <w:t xml:space="preserve"> We have pagefactory classes that reused in main Automation scripting</w:t>
       </w:r>
     </w:p>
     <w:p>
@@ -194,9 +361,21 @@
           <w:ilvl w:val="0"/>
           <w:numId w:val="1"/>
         </w:numPr>
-      </w:pPr>
-      <w:r>
-        <w:t>BaseClass.java</w:t>
+        <w:rPr>
+          <w:b/>
+        </w:rPr>
+      </w:pPr>
+      <w:r>
+        <w:rPr>
+          <w:b/>
+        </w:rPr>
+        <w:t>eBayHome</w:t>
+      </w:r>
+      <w:r>
+        <w:rPr>
+          <w:b/>
+        </w:rPr>
+        <w:t>.java</w:t>
       </w:r>
     </w:p>
     <w:p>
@@ -206,44 +385,21 @@
           <w:ilvl w:val="0"/>
           <w:numId w:val="1"/>
         </w:numPr>
-      </w:pPr>
-      <w:r>
-        <w:t>Basic.java</w:t>
-      </w:r>
-    </w:p>
-    <w:p>
-      <w:proofErr w:type="spellStart"/>
-      <w:r>
-        <w:rPr>
-          <w:b/>
-        </w:rPr>
-        <w:t>BaseClass</w:t>
-      </w:r>
-      <w:proofErr w:type="spellEnd"/>
-      <w:r>
-        <w:rPr>
-          <w:b/>
-        </w:rPr>
-        <w:t>:</w:t>
-      </w:r>
-      <w:r>
-        <w:t xml:space="preserve"> Under base class we define @</w:t>
-      </w:r>
-      <w:proofErr w:type="spellStart"/>
-      <w:r>
-        <w:t>beforeMethod</w:t>
-      </w:r>
-      <w:proofErr w:type="spellEnd"/>
-      <w:r>
-        <w:t xml:space="preserve"> and @</w:t>
-      </w:r>
-      <w:proofErr w:type="spellStart"/>
-      <w:r>
-        <w:t>AfterMethod</w:t>
-      </w:r>
-      <w:proofErr w:type="spellEnd"/>
-      <w:r>
-        <w:t>.</w:t>
+        <w:rPr>
+          <w:b/>
+        </w:rPr>
+      </w:pPr>
+      <w:r>
+        <w:rPr>
+          <w:b/>
+        </w:rPr>
+        <w:t>eBayProductDetail</w:t>
+      </w:r>
+      <w:r>
+        <w:rPr>
+          <w:b/>
+        </w:rPr>
+        <w:t>.java</w:t>
       </w:r>
     </w:p>
     <w:p>
@@ -251,40 +407,84 @@
         <w:pStyle w:val="ListParagraph"/>
         <w:numPr>
           <w:ilvl w:val="0"/>
-          <w:numId w:val="4"/>
+          <w:numId w:val="1"/>
         </w:numPr>
-      </w:pPr>
-      <w:r>
-        <w:t>@</w:t>
-      </w:r>
-      <w:proofErr w:type="spellStart"/>
-      <w:r>
-        <w:t>BeforeMethod</w:t>
-      </w:r>
-      <w:proofErr w:type="spellEnd"/>
-      <w:r>
-        <w:t xml:space="preserve"> : We did the driver initialization and all the test will call 1 driver through extending this class also we define the desired capabilities of </w:t>
-      </w:r>
-      <w:proofErr w:type="spellStart"/>
-      <w:r>
-        <w:t>appium</w:t>
-      </w:r>
-      <w:proofErr w:type="spellEnd"/>
+        <w:rPr>
+          <w:b/>
+        </w:rPr>
+      </w:pPr>
+      <w:r>
+        <w:rPr>
+          <w:b/>
+        </w:rPr>
+        <w:t>eBayRegistration</w:t>
+      </w:r>
+      <w:r>
+        <w:rPr>
+          <w:b/>
+        </w:rPr>
+        <w:t>.java</w:t>
+      </w:r>
     </w:p>
     <w:p>
       <w:pPr>
         <w:pStyle w:val="ListParagraph"/>
-      </w:pPr>
+        <w:numPr>
+          <w:ilvl w:val="0"/>
+          <w:numId w:val="1"/>
+        </w:numPr>
+        <w:rPr>
+          <w:b/>
+        </w:rPr>
+      </w:pPr>
+      <w:r>
+        <w:rPr>
+          <w:b/>
+        </w:rPr>
+        <w:t>eBaySearchPage</w:t>
+      </w:r>
+    </w:p>
+    <w:p>
+      <w:pPr>
+        <w:pStyle w:val="ListParagraph"/>
+        <w:numPr>
+          <w:ilvl w:val="0"/>
+          <w:numId w:val="1"/>
+        </w:numPr>
+        <w:rPr>
+          <w:b/>
+        </w:rPr>
+      </w:pPr>
+      <w:r>
+        <w:rPr>
+          <w:b/>
+        </w:rPr>
+        <w:t>eBaySearchResult.java</w:t>
+      </w:r>
+    </w:p>
+    <w:p>
+      <w:pPr>
+        <w:ind w:left="360"/>
+        <w:rPr>
+          <w:b/>
+        </w:rPr>
+      </w:pPr>
+      <w:r>
+        <w:rPr>
+          <w:b/>
+        </w:rPr>
+        <w:t>Below is the screenshot</w:t>
+      </w:r>
       <w:r>
         <w:rPr>
           <w:noProof/>
           <w:lang w:eastAsia="en-IN"/>
         </w:rPr>
         <w:drawing>
-          <wp:inline distT="0" distB="0" distL="0" distR="0" wp14:anchorId="5515BC5B" wp14:editId="1AC5D2C4">
-            <wp:extent cx="5731510" cy="3223974"/>
-            <wp:effectExtent l="0" t="0" r="2540" b="0"/>
-            <wp:docPr id="1" name="Picture 1"/>
+          <wp:inline distT="0" distB="0" distL="0" distR="0" wp14:anchorId="45D01F29" wp14:editId="5C484C26">
+            <wp:extent cx="5731510" cy="2167074"/>
+            <wp:effectExtent l="19050" t="19050" r="21590" b="24130"/>
+            <wp:docPr id="6" name="Picture 6"/>
             <wp:cNvGraphicFramePr>
               <a:graphicFrameLocks xmlns:a="http://schemas.openxmlformats.org/drawingml/2006/main" noChangeAspect="1"/>
             </wp:cNvGraphicFramePr>
@@ -304,11 +504,16 @@
                   <pic:spPr>
                     <a:xfrm>
                       <a:off x="0" y="0"/>
-                      <a:ext cx="5731510" cy="3223974"/>
+                      <a:ext cx="5731510" cy="2167074"/>
                     </a:xfrm>
                     <a:prstGeom prst="rect">
                       <a:avLst/>
                     </a:prstGeom>
+                    <a:ln>
+                      <a:solidFill>
+                        <a:schemeClr val="accent1"/>
+                      </a:solidFill>
+                    </a:ln>
                   </pic:spPr>
                 </pic:pic>
               </a:graphicData>
@@ -319,60 +524,28 @@
     </w:p>
     <w:p>
       <w:pPr>
-        <w:pStyle w:val="ListParagraph"/>
-        <w:numPr>
-          <w:ilvl w:val="0"/>
-          <w:numId w:val="4"/>
-        </w:numPr>
-      </w:pPr>
-      <w:r>
-        <w:t>@</w:t>
-      </w:r>
-      <w:proofErr w:type="spellStart"/>
-      <w:r>
-        <w:t>AfterMethod</w:t>
-      </w:r>
-      <w:proofErr w:type="spellEnd"/>
-      <w:r>
-        <w:t>: We are quitting the driver</w:t>
-      </w:r>
-    </w:p>
-    <w:p/>
-    <w:p/>
-    <w:p/>
-    <w:p/>
-    <w:p>
-      <w:r>
-        <w:rPr>
-          <w:b/>
-        </w:rPr>
-        <w:lastRenderedPageBreak/>
-        <w:t>BasicCalc.java</w:t>
-      </w:r>
-      <w:r>
-        <w:t>: In this we just perform the operation and validate the result.</w:t>
-      </w:r>
-    </w:p>
-    <w:p>
-      <w:r>
-        <w:tab/>
-        <w:t>We add 5+4=9 through calculator and validate the result</w:t>
-      </w:r>
-    </w:p>
-    <w:p>
-      <w:r>
-        <w:tab/>
-      </w:r>
+        <w:rPr>
+          <w:b/>
+        </w:rPr>
+      </w:pPr>
+      <w:r>
+        <w:rPr>
+          <w:b/>
+        </w:rPr>
+        <w:t>Base Class: In base class we define the desired capabilities and driver initialization and driver quit</w:t>
+      </w:r>
+    </w:p>
+    <w:p>
       <w:r>
         <w:rPr>
           <w:noProof/>
           <w:lang w:eastAsia="en-IN"/>
         </w:rPr>
         <w:drawing>
-          <wp:inline distT="0" distB="0" distL="0" distR="0" wp14:anchorId="6CC8B609" wp14:editId="4507ECFF">
-            <wp:extent cx="5731510" cy="3223974"/>
-            <wp:effectExtent l="0" t="0" r="2540" b="0"/>
-            <wp:docPr id="2" name="Picture 2"/>
+          <wp:inline distT="0" distB="0" distL="0" distR="0" wp14:anchorId="591EB989" wp14:editId="4E4AD1B7">
+            <wp:extent cx="5731510" cy="2182383"/>
+            <wp:effectExtent l="19050" t="19050" r="21590" b="27940"/>
+            <wp:docPr id="1" name="Picture 1"/>
             <wp:cNvGraphicFramePr>
               <a:graphicFrameLocks xmlns:a="http://schemas.openxmlformats.org/drawingml/2006/main" noChangeAspect="1"/>
             </wp:cNvGraphicFramePr>
@@ -392,11 +565,16 @@
                   <pic:spPr>
                     <a:xfrm>
                       <a:off x="0" y="0"/>
-                      <a:ext cx="5731510" cy="3223974"/>
+                      <a:ext cx="5731510" cy="2182383"/>
                     </a:xfrm>
                     <a:prstGeom prst="rect">
                       <a:avLst/>
                     </a:prstGeom>
+                    <a:ln>
+                      <a:solidFill>
+                        <a:schemeClr val="accent1"/>
+                      </a:solidFill>
+                    </a:ln>
                   </pic:spPr>
                 </pic:pic>
               </a:graphicData>
@@ -407,51 +585,230 @@
     </w:p>
     <w:p>
       <w:pPr>
+        <w:jc w:val="center"/>
+        <w:rPr>
+          <w:b/>
+        </w:rPr>
+      </w:pPr>
+    </w:p>
+    <w:p>
+      <w:pPr>
+        <w:jc w:val="center"/>
+        <w:rPr>
+          <w:b/>
+        </w:rPr>
+      </w:pPr>
+    </w:p>
+    <w:p>
+      <w:pPr>
+        <w:jc w:val="center"/>
+        <w:rPr>
+          <w:b/>
+        </w:rPr>
+      </w:pPr>
+    </w:p>
+    <w:p>
+      <w:pPr>
+        <w:jc w:val="center"/>
+        <w:rPr>
+          <w:b/>
+        </w:rPr>
+      </w:pPr>
+    </w:p>
+    <w:p>
+      <w:pPr>
+        <w:jc w:val="center"/>
+        <w:rPr>
+          <w:b/>
+        </w:rPr>
+      </w:pPr>
+    </w:p>
+    <w:p>
+      <w:pPr>
+        <w:jc w:val="center"/>
+        <w:rPr>
+          <w:b/>
+        </w:rPr>
+      </w:pPr>
+    </w:p>
+    <w:p>
+      <w:pPr>
+        <w:jc w:val="center"/>
+        <w:rPr>
+          <w:b/>
+        </w:rPr>
+      </w:pPr>
+      <w:r>
+        <w:rPr>
+          <w:b/>
+        </w:rPr>
+        <w:lastRenderedPageBreak/>
+        <w:t>Automation Scripts</w:t>
+      </w:r>
+    </w:p>
+    <w:p>
+      <w:pPr>
+        <w:rPr>
+          <w:b/>
+        </w:rPr>
+      </w:pPr>
+      <w:r>
+        <w:rPr>
+          <w:b/>
+        </w:rPr>
+        <w:t xml:space="preserve">Given are the automation scripts written under below package: </w:t>
+      </w:r>
+    </w:p>
+    <w:p>
+      <w:pPr>
+        <w:rPr>
+          <w:b/>
+        </w:rPr>
+      </w:pPr>
+      <w:r>
+        <w:rPr>
+          <w:b/>
+        </w:rPr>
+        <w:t>Package Name: src/test/java - com.test</w:t>
+      </w:r>
+    </w:p>
+    <w:p>
+      <w:pPr>
         <w:pStyle w:val="ListParagraph"/>
-      </w:pPr>
-    </w:p>
-    <w:p>
-      <w:proofErr w:type="spellStart"/>
-      <w:r>
-        <w:t>PageFactoryModel</w:t>
-      </w:r>
-      <w:proofErr w:type="spellEnd"/>
-      <w:r>
-        <w:t>:</w:t>
-      </w:r>
-    </w:p>
-    <w:p>
-      <w:r>
-        <w:t xml:space="preserve">The </w:t>
-      </w:r>
-      <w:proofErr w:type="spellStart"/>
-      <w:r>
-        <w:t>calaculator</w:t>
-      </w:r>
-      <w:proofErr w:type="spellEnd"/>
-      <w:r>
-        <w:t xml:space="preserve"> </w:t>
-      </w:r>
-      <w:proofErr w:type="spellStart"/>
-      <w:r>
-        <w:t>xpath</w:t>
-      </w:r>
-      <w:proofErr w:type="spellEnd"/>
-      <w:r>
-        <w:t xml:space="preserve"> defined through page factory as you can see in BasicCalc.java is just importing the function from calculator class that is under src.main.java, screenshot below:</w:t>
-      </w:r>
-    </w:p>
-    <w:p>
+        <w:numPr>
+          <w:ilvl w:val="0"/>
+          <w:numId w:val="7"/>
+        </w:numPr>
+      </w:pPr>
+      <w:r>
+        <w:rPr>
+          <w:rFonts w:ascii="Consolas" w:hAnsi="Consolas" w:cs="Consolas"/>
+          <w:color w:val="000000"/>
+          <w:sz w:val="20"/>
+          <w:szCs w:val="20"/>
+          <w:highlight w:val="lightGray"/>
+        </w:rPr>
+        <w:t>ProductPurchase</w:t>
+      </w:r>
+    </w:p>
+    <w:p>
+      <w:pPr>
+        <w:pStyle w:val="ListParagraph"/>
+        <w:numPr>
+          <w:ilvl w:val="0"/>
+          <w:numId w:val="7"/>
+        </w:numPr>
+      </w:pPr>
+      <w:r>
+        <w:rPr>
+          <w:rFonts w:ascii="Consolas" w:hAnsi="Consolas" w:cs="Consolas"/>
+          <w:color w:val="000000"/>
+          <w:sz w:val="20"/>
+          <w:szCs w:val="20"/>
+          <w:highlight w:val="lightGray"/>
+        </w:rPr>
+        <w:t>Registration</w:t>
+      </w:r>
+    </w:p>
+    <w:p>
+      <w:r>
+        <w:tab/>
+      </w:r>
       <w:r>
         <w:rPr>
           <w:noProof/>
           <w:lang w:eastAsia="en-IN"/>
         </w:rPr>
         <w:drawing>
-          <wp:inline distT="0" distB="0" distL="0" distR="0" wp14:anchorId="17D33BC8" wp14:editId="7D294602">
-            <wp:extent cx="5731510" cy="3050682"/>
-            <wp:effectExtent l="0" t="0" r="2540" b="0"/>
-            <wp:docPr id="3" name="Picture 3"/>
+          <wp:inline distT="0" distB="0" distL="0" distR="0" wp14:anchorId="3533D158" wp14:editId="1FF2E14E">
+            <wp:extent cx="5731510" cy="2181860"/>
+            <wp:effectExtent l="19050" t="19050" r="21590" b="27940"/>
+            <wp:docPr id="7" name="Picture 7"/>
+            <wp:cNvGraphicFramePr>
+              <a:graphicFrameLocks xmlns:a="http://schemas.openxmlformats.org/drawingml/2006/main" noChangeAspect="1"/>
+            </wp:cNvGraphicFramePr>
+            <a:graphic xmlns:a="http://schemas.openxmlformats.org/drawingml/2006/main">
+              <a:graphicData uri="http://schemas.openxmlformats.org/drawingml/2006/picture">
+                <pic:pic xmlns:pic="http://schemas.openxmlformats.org/drawingml/2006/picture">
+                  <pic:nvPicPr>
+                    <pic:cNvPr id="0" name=""/>
+                    <pic:cNvPicPr/>
+                  </pic:nvPicPr>
+                  <pic:blipFill>
+                    <a:blip r:embed="rId7"/>
+                    <a:stretch>
+                      <a:fillRect/>
+                    </a:stretch>
+                  </pic:blipFill>
+                  <pic:spPr>
+                    <a:xfrm>
+                      <a:off x="0" y="0"/>
+                      <a:ext cx="5731510" cy="2181860"/>
+                    </a:xfrm>
+                    <a:prstGeom prst="rect">
+                      <a:avLst/>
+                    </a:prstGeom>
+                    <a:ln>
+                      <a:solidFill>
+                        <a:schemeClr val="accent1"/>
+                      </a:solidFill>
+                    </a:ln>
+                  </pic:spPr>
+                </pic:pic>
+              </a:graphicData>
+            </a:graphic>
+          </wp:inline>
+        </w:drawing>
+      </w:r>
+    </w:p>
+    <w:p>
+      <w:pPr>
+        <w:rPr>
+          <w:b/>
+        </w:rPr>
+      </w:pPr>
+      <w:r>
+        <w:rPr>
+          <w:b/>
+        </w:rPr>
+        <w:t xml:space="preserve">Suite File: </w:t>
+      </w:r>
+      <w:r>
+        <w:rPr>
+          <w:b/>
+        </w:rPr>
+        <w:t>It present under SuiteFiles folder</w:t>
+      </w:r>
+    </w:p>
+    <w:p>
+      <w:pPr>
+        <w:rPr>
+          <w:b/>
+        </w:rPr>
+      </w:pPr>
+      <w:r>
+        <w:rPr>
+          <w:b/>
+        </w:rPr>
+        <w:t>Suitefilename: eBaySuite.xml and it contain both the test (ProductPurchase &amp; Registration)</w:t>
+      </w:r>
+    </w:p>
+    <w:p>
+      <w:pPr>
+        <w:rPr>
+          <w:b/>
+        </w:rPr>
+      </w:pPr>
+      <w:r>
+        <w:rPr>
+          <w:noProof/>
+          <w:lang w:eastAsia="en-IN"/>
+        </w:rPr>
+        <w:drawing>
+          <wp:inline distT="0" distB="0" distL="0" distR="0" wp14:anchorId="171F5A65" wp14:editId="0E7A9AE7">
+            <wp:extent cx="5731510" cy="2124210"/>
+            <wp:effectExtent l="19050" t="19050" r="21590" b="28575"/>
+            <wp:docPr id="9" name="Picture 9"/>
             <wp:cNvGraphicFramePr>
               <a:graphicFrameLocks xmlns:a="http://schemas.openxmlformats.org/drawingml/2006/main" noChangeAspect="1"/>
             </wp:cNvGraphicFramePr>
@@ -471,11 +828,16 @@
                   <pic:spPr>
                     <a:xfrm>
                       <a:off x="0" y="0"/>
-                      <a:ext cx="5731510" cy="3050682"/>
+                      <a:ext cx="5731510" cy="2124210"/>
                     </a:xfrm>
                     <a:prstGeom prst="rect">
                       <a:avLst/>
                     </a:prstGeom>
+                    <a:ln>
+                      <a:solidFill>
+                        <a:schemeClr val="accent1"/>
+                      </a:solidFill>
+                    </a:ln>
                   </pic:spPr>
                 </pic:pic>
               </a:graphicData>
@@ -485,60 +847,37 @@
       </w:r>
     </w:p>
     <w:p>
-      <w:r>
+      <w:pPr>
+        <w:rPr>
+          <w:b/>
+        </w:rPr>
+      </w:pPr>
+      <w:r>
+        <w:rPr>
+          <w:b/>
+        </w:rPr>
         <w:lastRenderedPageBreak/>
-        <w:t>In this class we properly use the page factory model to define the elements also the actions they can perform</w:t>
-      </w:r>
-    </w:p>
-    <w:p>
-      <w:pPr>
-        <w:rPr>
-          <w:b/>
-        </w:rPr>
-      </w:pPr>
-      <w:r>
-        <w:rPr>
-          <w:b/>
-        </w:rPr>
-        <w:t xml:space="preserve">Suite File: </w:t>
-      </w:r>
-      <w:r>
-        <w:rPr>
-          <w:b/>
-        </w:rPr>
-        <w:t xml:space="preserve">It present under </w:t>
-      </w:r>
-      <w:proofErr w:type="spellStart"/>
-      <w:r>
-        <w:rPr>
-          <w:b/>
-        </w:rPr>
-        <w:t>SuiteFiles</w:t>
-      </w:r>
-      <w:proofErr w:type="spellEnd"/>
-      <w:r>
-        <w:rPr>
-          <w:b/>
-        </w:rPr>
-        <w:t xml:space="preserve"> folder</w:t>
-      </w:r>
-    </w:p>
-    <w:p>
-      <w:pPr>
-        <w:rPr>
-          <w:b/>
-        </w:rPr>
-      </w:pPr>
+        <w:t xml:space="preserve">Datahandling: </w:t>
+      </w:r>
+      <w:r>
+        <w:t>For excel handling we have resuable methods that stored under datatable folder and class name is</w:t>
+      </w:r>
+      <w:r>
+        <w:rPr>
+          <w:b/>
+        </w:rPr>
+        <w:t xml:space="preserve"> XLS_Reader.java</w:t>
+      </w:r>
       <w:r>
         <w:rPr>
           <w:noProof/>
           <w:lang w:eastAsia="en-IN"/>
         </w:rPr>
         <w:drawing>
-          <wp:inline distT="0" distB="0" distL="0" distR="0" wp14:anchorId="1A78FE27" wp14:editId="50CA1B73">
-            <wp:extent cx="5731510" cy="3050682"/>
-            <wp:effectExtent l="0" t="0" r="2540" b="0"/>
-            <wp:docPr id="4" name="Picture 4"/>
+          <wp:inline distT="0" distB="0" distL="0" distR="0" wp14:anchorId="6A7CA7AF" wp14:editId="4DCC07E4">
+            <wp:extent cx="5731510" cy="3047620"/>
+            <wp:effectExtent l="0" t="0" r="2540" b="635"/>
+            <wp:docPr id="5" name="Picture 5"/>
             <wp:cNvGraphicFramePr>
               <a:graphicFrameLocks xmlns:a="http://schemas.openxmlformats.org/drawingml/2006/main" noChangeAspect="1"/>
             </wp:cNvGraphicFramePr>
@@ -558,7 +897,7 @@
                   <pic:spPr>
                     <a:xfrm>
                       <a:off x="0" y="0"/>
-                      <a:ext cx="5731510" cy="3050682"/>
+                      <a:ext cx="5731510" cy="3047620"/>
                     </a:xfrm>
                     <a:prstGeom prst="rect">
                       <a:avLst/>
@@ -572,53 +911,102 @@
       </w:r>
     </w:p>
     <w:p>
-      <w:pPr>
-        <w:rPr>
-          <w:b/>
-        </w:rPr>
-      </w:pPr>
-      <w:proofErr w:type="spellStart"/>
-      <w:r>
-        <w:rPr>
-          <w:b/>
-        </w:rPr>
-        <w:t>Datahandling</w:t>
-      </w:r>
-      <w:proofErr w:type="spellEnd"/>
-      <w:r>
-        <w:rPr>
-          <w:b/>
-        </w:rPr>
-        <w:t xml:space="preserve">: </w:t>
-      </w:r>
-      <w:r>
-        <w:t xml:space="preserve">For excel handling we have </w:t>
-      </w:r>
-      <w:proofErr w:type="spellStart"/>
-      <w:r>
-        <w:t>resuable</w:t>
-      </w:r>
-      <w:proofErr w:type="spellEnd"/>
-      <w:r>
-        <w:t xml:space="preserve"> methods that stored under </w:t>
-      </w:r>
-      <w:proofErr w:type="spellStart"/>
-      <w:r>
-        <w:t>datatable</w:t>
-      </w:r>
-      <w:proofErr w:type="spellEnd"/>
-      <w:r>
-        <w:t xml:space="preserve"> folder and class name is</w:t>
-      </w:r>
-      <w:r>
-        <w:rPr>
-          <w:b/>
-        </w:rPr>
-        <w:t xml:space="preserve"> XLS_Reader.java</w:t>
-      </w:r>
-    </w:p>
-    <w:p>
-      <w:pPr>
+      <w:r>
+        <w:t>With multiple reusable method for excel handling like:</w:t>
+      </w:r>
+    </w:p>
+    <w:p>
+      <w:pPr>
+        <w:pStyle w:val="ListParagraph"/>
+        <w:numPr>
+          <w:ilvl w:val="0"/>
+          <w:numId w:val="5"/>
+        </w:numPr>
+      </w:pPr>
+      <w:r>
+        <w:t>Getrowcount</w:t>
+      </w:r>
+    </w:p>
+    <w:p>
+      <w:pPr>
+        <w:pStyle w:val="ListParagraph"/>
+        <w:numPr>
+          <w:ilvl w:val="0"/>
+          <w:numId w:val="5"/>
+        </w:numPr>
+      </w:pPr>
+      <w:r>
+        <w:t>getCellData</w:t>
+      </w:r>
+    </w:p>
+    <w:p>
+      <w:pPr>
+        <w:pStyle w:val="ListParagraph"/>
+        <w:numPr>
+          <w:ilvl w:val="0"/>
+          <w:numId w:val="5"/>
+        </w:numPr>
+      </w:pPr>
+      <w:r>
+        <w:t>SetCellData</w:t>
+      </w:r>
+    </w:p>
+    <w:p>
+      <w:pPr>
+        <w:pStyle w:val="ListParagraph"/>
+        <w:numPr>
+          <w:ilvl w:val="0"/>
+          <w:numId w:val="5"/>
+        </w:numPr>
+      </w:pPr>
+      <w:r>
+        <w:t>AddSheet</w:t>
+      </w:r>
+    </w:p>
+    <w:p>
+      <w:pPr>
+        <w:pStyle w:val="ListParagraph"/>
+        <w:numPr>
+          <w:ilvl w:val="0"/>
+          <w:numId w:val="5"/>
+        </w:numPr>
+      </w:pPr>
+      <w:r>
+        <w:t>DeleteSheet</w:t>
+      </w:r>
+    </w:p>
+    <w:p>
+      <w:pPr>
+        <w:ind w:left="360"/>
+        <w:jc w:val="center"/>
+        <w:rPr>
+          <w:b/>
+        </w:rPr>
+      </w:pPr>
+      <w:r>
+        <w:rPr>
+          <w:b/>
+        </w:rPr>
+        <w:t>Logs &amp; Reporting</w:t>
+      </w:r>
+    </w:p>
+    <w:p>
+      <w:pPr>
+        <w:ind w:left="360"/>
+        <w:rPr>
+          <w:b/>
+        </w:rPr>
+      </w:pPr>
+      <w:r>
+        <w:rPr>
+          <w:b/>
+        </w:rPr>
+        <w:t>We Use TestNG reporting and the test result will stored in test-output folder</w:t>
+      </w:r>
+    </w:p>
+    <w:p>
+      <w:pPr>
+        <w:ind w:left="360"/>
         <w:rPr>
           <w:b/>
         </w:rPr>
@@ -629,10 +1017,10 @@
           <w:lang w:eastAsia="en-IN"/>
         </w:rPr>
         <w:drawing>
-          <wp:inline distT="0" distB="0" distL="0" distR="0" wp14:anchorId="6A7CA7AF" wp14:editId="4DCC07E4">
-            <wp:extent cx="5731510" cy="3047620"/>
-            <wp:effectExtent l="0" t="0" r="2540" b="635"/>
-            <wp:docPr id="5" name="Picture 5"/>
+          <wp:inline distT="0" distB="0" distL="0" distR="0" wp14:anchorId="59D3C596" wp14:editId="2C4FE371">
+            <wp:extent cx="5731510" cy="3004756"/>
+            <wp:effectExtent l="0" t="0" r="2540" b="5715"/>
+            <wp:docPr id="10" name="Picture 10"/>
             <wp:cNvGraphicFramePr>
               <a:graphicFrameLocks xmlns:a="http://schemas.openxmlformats.org/drawingml/2006/main" noChangeAspect="1"/>
             </wp:cNvGraphicFramePr>
@@ -652,7 +1040,7 @@
                   <pic:spPr>
                     <a:xfrm>
                       <a:off x="0" y="0"/>
-                      <a:ext cx="5731510" cy="3047620"/>
+                      <a:ext cx="5731510" cy="3004756"/>
                     </a:xfrm>
                     <a:prstGeom prst="rect">
                       <a:avLst/>
@@ -664,90 +1052,8 @@
           </wp:inline>
         </w:drawing>
       </w:r>
-    </w:p>
-    <w:p>
-      <w:r>
-        <w:t>With multiple reusable method for excel handling like:</w:t>
-      </w:r>
-    </w:p>
-    <w:p>
-      <w:pPr>
-        <w:pStyle w:val="ListParagraph"/>
-        <w:numPr>
-          <w:ilvl w:val="0"/>
-          <w:numId w:val="5"/>
-        </w:numPr>
-      </w:pPr>
-      <w:proofErr w:type="spellStart"/>
-      <w:r>
-        <w:t>Getrowcount</w:t>
-      </w:r>
-      <w:proofErr w:type="spellEnd"/>
-    </w:p>
-    <w:p>
-      <w:pPr>
-        <w:pStyle w:val="ListParagraph"/>
-        <w:numPr>
-          <w:ilvl w:val="0"/>
-          <w:numId w:val="5"/>
-        </w:numPr>
-      </w:pPr>
-      <w:proofErr w:type="spellStart"/>
-      <w:r>
-        <w:t>getCellData</w:t>
-      </w:r>
-      <w:proofErr w:type="spellEnd"/>
-    </w:p>
-    <w:p>
-      <w:pPr>
-        <w:pStyle w:val="ListParagraph"/>
-        <w:numPr>
-          <w:ilvl w:val="0"/>
-          <w:numId w:val="5"/>
-        </w:numPr>
-      </w:pPr>
-      <w:proofErr w:type="spellStart"/>
-      <w:r>
-        <w:t>SetCellData</w:t>
-      </w:r>
-      <w:proofErr w:type="spellEnd"/>
-    </w:p>
-    <w:p>
-      <w:pPr>
-        <w:pStyle w:val="ListParagraph"/>
-        <w:numPr>
-          <w:ilvl w:val="0"/>
-          <w:numId w:val="5"/>
-        </w:numPr>
-      </w:pPr>
-      <w:proofErr w:type="spellStart"/>
-      <w:r>
-        <w:t>AddSheet</w:t>
-      </w:r>
-      <w:proofErr w:type="spellEnd"/>
-    </w:p>
-    <w:p>
-      <w:pPr>
-        <w:pStyle w:val="ListParagraph"/>
-        <w:numPr>
-          <w:ilvl w:val="0"/>
-          <w:numId w:val="5"/>
-        </w:numPr>
-      </w:pPr>
-      <w:proofErr w:type="spellStart"/>
-      <w:r>
-        <w:lastRenderedPageBreak/>
-        <w:t>DeleteSheet</w:t>
-      </w:r>
-      <w:proofErr w:type="spellEnd"/>
-    </w:p>
-    <w:p>
-      <w:pPr>
-        <w:ind w:left="360"/>
-      </w:pPr>
-      <w:r>
-        <w:t>And many reusable method</w:t>
-      </w:r>
+      <w:bookmarkStart w:id="0" w:name="_GoBack"/>
+      <w:bookmarkEnd w:id="0"/>
     </w:p>
     <w:sectPr>
       <w:pgSz w:w="11906" w:h="16838"/>
@@ -1031,6 +1337,96 @@
     </w:lvl>
   </w:abstractNum>
   <w:abstractNum w:abstractNumId="3">
+    <w:nsid w:val="520853D3"/>
+    <w:multiLevelType w:val="hybridMultilevel"/>
+    <w:tmpl w:val="83CC9966"/>
+    <w:lvl w:ilvl="0" w:tplc="9B3A9660">
+      <w:start w:val="1"/>
+      <w:numFmt w:val="decimal"/>
+      <w:lvlText w:val="%1."/>
+      <w:lvlJc w:val="left"/>
+      <w:pPr>
+        <w:ind w:left="720" w:hanging="360"/>
+      </w:pPr>
+      <w:rPr>
+        <w:rFonts w:hint="default"/>
+        <w:b/>
+      </w:rPr>
+    </w:lvl>
+    <w:lvl w:ilvl="1" w:tplc="40090019" w:tentative="1">
+      <w:start w:val="1"/>
+      <w:numFmt w:val="lowerLetter"/>
+      <w:lvlText w:val="%2."/>
+      <w:lvlJc w:val="left"/>
+      <w:pPr>
+        <w:ind w:left="1440" w:hanging="360"/>
+      </w:pPr>
+    </w:lvl>
+    <w:lvl w:ilvl="2" w:tplc="4009001B" w:tentative="1">
+      <w:start w:val="1"/>
+      <w:numFmt w:val="lowerRoman"/>
+      <w:lvlText w:val="%3."/>
+      <w:lvlJc w:val="right"/>
+      <w:pPr>
+        <w:ind w:left="2160" w:hanging="180"/>
+      </w:pPr>
+    </w:lvl>
+    <w:lvl w:ilvl="3" w:tplc="4009000F" w:tentative="1">
+      <w:start w:val="1"/>
+      <w:numFmt w:val="decimal"/>
+      <w:lvlText w:val="%4."/>
+      <w:lvlJc w:val="left"/>
+      <w:pPr>
+        <w:ind w:left="2880" w:hanging="360"/>
+      </w:pPr>
+    </w:lvl>
+    <w:lvl w:ilvl="4" w:tplc="40090019" w:tentative="1">
+      <w:start w:val="1"/>
+      <w:numFmt w:val="lowerLetter"/>
+      <w:lvlText w:val="%5."/>
+      <w:lvlJc w:val="left"/>
+      <w:pPr>
+        <w:ind w:left="3600" w:hanging="360"/>
+      </w:pPr>
+    </w:lvl>
+    <w:lvl w:ilvl="5" w:tplc="4009001B" w:tentative="1">
+      <w:start w:val="1"/>
+      <w:numFmt w:val="lowerRoman"/>
+      <w:lvlText w:val="%6."/>
+      <w:lvlJc w:val="right"/>
+      <w:pPr>
+        <w:ind w:left="4320" w:hanging="180"/>
+      </w:pPr>
+    </w:lvl>
+    <w:lvl w:ilvl="6" w:tplc="4009000F" w:tentative="1">
+      <w:start w:val="1"/>
+      <w:numFmt w:val="decimal"/>
+      <w:lvlText w:val="%7."/>
+      <w:lvlJc w:val="left"/>
+      <w:pPr>
+        <w:ind w:left="5040" w:hanging="360"/>
+      </w:pPr>
+    </w:lvl>
+    <w:lvl w:ilvl="7" w:tplc="40090019" w:tentative="1">
+      <w:start w:val="1"/>
+      <w:numFmt w:val="lowerLetter"/>
+      <w:lvlText w:val="%8."/>
+      <w:lvlJc w:val="left"/>
+      <w:pPr>
+        <w:ind w:left="5760" w:hanging="360"/>
+      </w:pPr>
+    </w:lvl>
+    <w:lvl w:ilvl="8" w:tplc="4009001B" w:tentative="1">
+      <w:start w:val="1"/>
+      <w:numFmt w:val="lowerRoman"/>
+      <w:lvlText w:val="%9."/>
+      <w:lvlJc w:val="right"/>
+      <w:pPr>
+        <w:ind w:left="6480" w:hanging="180"/>
+      </w:pPr>
+    </w:lvl>
+  </w:abstractNum>
+  <w:abstractNum w:abstractNumId="4">
     <w:nsid w:val="666D36C2"/>
     <w:multiLevelType w:val="hybridMultilevel"/>
     <w:tmpl w:val="18FCDBE0"/>
@@ -1119,7 +1515,119 @@
       </w:pPr>
     </w:lvl>
   </w:abstractNum>
-  <w:abstractNum w:abstractNumId="4">
+  <w:abstractNum w:abstractNumId="5">
+    <w:nsid w:val="7B5372B2"/>
+    <w:multiLevelType w:val="hybridMultilevel"/>
+    <w:tmpl w:val="669288BC"/>
+    <w:lvl w:ilvl="0" w:tplc="518E05CA">
+      <w:numFmt w:val="bullet"/>
+      <w:lvlText w:val=""/>
+      <w:lvlJc w:val="left"/>
+      <w:pPr>
+        <w:ind w:left="1080" w:hanging="360"/>
+      </w:pPr>
+      <w:rPr>
+        <w:rFonts w:ascii="Wingdings" w:eastAsiaTheme="minorHAnsi" w:hAnsi="Wingdings" w:cstheme="minorBidi" w:hint="default"/>
+      </w:rPr>
+    </w:lvl>
+    <w:lvl w:ilvl="1" w:tplc="40090003" w:tentative="1">
+      <w:start w:val="1"/>
+      <w:numFmt w:val="bullet"/>
+      <w:lvlText w:val="o"/>
+      <w:lvlJc w:val="left"/>
+      <w:pPr>
+        <w:ind w:left="1800" w:hanging="360"/>
+      </w:pPr>
+      <w:rPr>
+        <w:rFonts w:ascii="Courier New" w:hAnsi="Courier New" w:cs="Courier New" w:hint="default"/>
+      </w:rPr>
+    </w:lvl>
+    <w:lvl w:ilvl="2" w:tplc="40090005" w:tentative="1">
+      <w:start w:val="1"/>
+      <w:numFmt w:val="bullet"/>
+      <w:lvlText w:val=""/>
+      <w:lvlJc w:val="left"/>
+      <w:pPr>
+        <w:ind w:left="2520" w:hanging="360"/>
+      </w:pPr>
+      <w:rPr>
+        <w:rFonts w:ascii="Wingdings" w:hAnsi="Wingdings" w:hint="default"/>
+      </w:rPr>
+    </w:lvl>
+    <w:lvl w:ilvl="3" w:tplc="40090001" w:tentative="1">
+      <w:start w:val="1"/>
+      <w:numFmt w:val="bullet"/>
+      <w:lvlText w:val=""/>
+      <w:lvlJc w:val="left"/>
+      <w:pPr>
+        <w:ind w:left="3240" w:hanging="360"/>
+      </w:pPr>
+      <w:rPr>
+        <w:rFonts w:ascii="Symbol" w:hAnsi="Symbol" w:hint="default"/>
+      </w:rPr>
+    </w:lvl>
+    <w:lvl w:ilvl="4" w:tplc="40090003" w:tentative="1">
+      <w:start w:val="1"/>
+      <w:numFmt w:val="bullet"/>
+      <w:lvlText w:val="o"/>
+      <w:lvlJc w:val="left"/>
+      <w:pPr>
+        <w:ind w:left="3960" w:hanging="360"/>
+      </w:pPr>
+      <w:rPr>
+        <w:rFonts w:ascii="Courier New" w:hAnsi="Courier New" w:cs="Courier New" w:hint="default"/>
+      </w:rPr>
+    </w:lvl>
+    <w:lvl w:ilvl="5" w:tplc="40090005" w:tentative="1">
+      <w:start w:val="1"/>
+      <w:numFmt w:val="bullet"/>
+      <w:lvlText w:val=""/>
+      <w:lvlJc w:val="left"/>
+      <w:pPr>
+        <w:ind w:left="4680" w:hanging="360"/>
+      </w:pPr>
+      <w:rPr>
+        <w:rFonts w:ascii="Wingdings" w:hAnsi="Wingdings" w:hint="default"/>
+      </w:rPr>
+    </w:lvl>
+    <w:lvl w:ilvl="6" w:tplc="40090001" w:tentative="1">
+      <w:start w:val="1"/>
+      <w:numFmt w:val="bullet"/>
+      <w:lvlText w:val=""/>
+      <w:lvlJc w:val="left"/>
+      <w:pPr>
+        <w:ind w:left="5400" w:hanging="360"/>
+      </w:pPr>
+      <w:rPr>
+        <w:rFonts w:ascii="Symbol" w:hAnsi="Symbol" w:hint="default"/>
+      </w:rPr>
+    </w:lvl>
+    <w:lvl w:ilvl="7" w:tplc="40090003" w:tentative="1">
+      <w:start w:val="1"/>
+      <w:numFmt w:val="bullet"/>
+      <w:lvlText w:val="o"/>
+      <w:lvlJc w:val="left"/>
+      <w:pPr>
+        <w:ind w:left="6120" w:hanging="360"/>
+      </w:pPr>
+      <w:rPr>
+        <w:rFonts w:ascii="Courier New" w:hAnsi="Courier New" w:cs="Courier New" w:hint="default"/>
+      </w:rPr>
+    </w:lvl>
+    <w:lvl w:ilvl="8" w:tplc="40090005" w:tentative="1">
+      <w:start w:val="1"/>
+      <w:numFmt w:val="bullet"/>
+      <w:lvlText w:val=""/>
+      <w:lvlJc w:val="left"/>
+      <w:pPr>
+        <w:ind w:left="6840" w:hanging="360"/>
+      </w:pPr>
+      <w:rPr>
+        <w:rFonts w:ascii="Wingdings" w:hAnsi="Wingdings" w:hint="default"/>
+      </w:rPr>
+    </w:lvl>
+  </w:abstractNum>
+  <w:abstractNum w:abstractNumId="6">
     <w:nsid w:val="7F096399"/>
     <w:multiLevelType w:val="hybridMultilevel"/>
     <w:tmpl w:val="FBBE64AE"/>
@@ -1218,9 +1726,15 @@
     <w:abstractNumId w:val="0"/>
   </w:num>
   <w:num w:numId="4">
+    <w:abstractNumId w:val="6"/>
+  </w:num>
+  <w:num w:numId="5">
     <w:abstractNumId w:val="4"/>
   </w:num>
-  <w:num w:numId="5">
+  <w:num w:numId="6">
+    <w:abstractNumId w:val="5"/>
+  </w:num>
+  <w:num w:numId="7">
     <w:abstractNumId w:val="3"/>
   </w:num>
 </w:numbering>
@@ -1454,6 +1968,46 @@
       <w:szCs w:val="16"/>
     </w:rPr>
   </w:style>
+  <w:style w:type="paragraph" w:styleId="NormalWeb">
+    <w:name w:val="Normal (Web)"/>
+    <w:basedOn w:val="Normal"/>
+    <w:uiPriority w:val="99"/>
+    <w:semiHidden/>
+    <w:unhideWhenUsed/>
+    <w:rsid w:val="00D20C14"/>
+    <w:pPr>
+      <w:spacing w:before="100" w:beforeAutospacing="1" w:after="100" w:afterAutospacing="1" w:line="240" w:lineRule="auto"/>
+    </w:pPr>
+    <w:rPr>
+      <w:rFonts w:ascii="Times New Roman" w:eastAsia="Times New Roman" w:hAnsi="Times New Roman" w:cs="Times New Roman"/>
+      <w:sz w:val="24"/>
+      <w:szCs w:val="24"/>
+      <w:lang w:eastAsia="en-IN"/>
+    </w:rPr>
+  </w:style>
+  <w:style w:type="character" w:styleId="Strong">
+    <w:name w:val="Strong"/>
+    <w:basedOn w:val="DefaultParagraphFont"/>
+    <w:uiPriority w:val="22"/>
+    <w:qFormat/>
+    <w:rsid w:val="00D20C14"/>
+    <w:rPr>
+      <w:b/>
+      <w:bCs/>
+    </w:rPr>
+  </w:style>
+  <w:style w:type="character" w:styleId="Hyperlink">
+    <w:name w:val="Hyperlink"/>
+    <w:basedOn w:val="DefaultParagraphFont"/>
+    <w:uiPriority w:val="99"/>
+    <w:semiHidden/>
+    <w:unhideWhenUsed/>
+    <w:rsid w:val="00D20C14"/>
+    <w:rPr>
+      <w:color w:val="0000FF"/>
+      <w:u w:val="single"/>
+    </w:rPr>
+  </w:style>
 </w:styles>
 </file>
 
@@ -1683,6 +2237,46 @@
       <w:rFonts w:ascii="Tahoma" w:hAnsi="Tahoma" w:cs="Tahoma"/>
       <w:sz w:val="16"/>
       <w:szCs w:val="16"/>
+    </w:rPr>
+  </w:style>
+  <w:style w:type="paragraph" w:styleId="NormalWeb">
+    <w:name w:val="Normal (Web)"/>
+    <w:basedOn w:val="Normal"/>
+    <w:uiPriority w:val="99"/>
+    <w:semiHidden/>
+    <w:unhideWhenUsed/>
+    <w:rsid w:val="00D20C14"/>
+    <w:pPr>
+      <w:spacing w:before="100" w:beforeAutospacing="1" w:after="100" w:afterAutospacing="1" w:line="240" w:lineRule="auto"/>
+    </w:pPr>
+    <w:rPr>
+      <w:rFonts w:ascii="Times New Roman" w:eastAsia="Times New Roman" w:hAnsi="Times New Roman" w:cs="Times New Roman"/>
+      <w:sz w:val="24"/>
+      <w:szCs w:val="24"/>
+      <w:lang w:eastAsia="en-IN"/>
+    </w:rPr>
+  </w:style>
+  <w:style w:type="character" w:styleId="Strong">
+    <w:name w:val="Strong"/>
+    <w:basedOn w:val="DefaultParagraphFont"/>
+    <w:uiPriority w:val="22"/>
+    <w:qFormat/>
+    <w:rsid w:val="00D20C14"/>
+    <w:rPr>
+      <w:b/>
+      <w:bCs/>
+    </w:rPr>
+  </w:style>
+  <w:style w:type="character" w:styleId="Hyperlink">
+    <w:name w:val="Hyperlink"/>
+    <w:basedOn w:val="DefaultParagraphFont"/>
+    <w:uiPriority w:val="99"/>
+    <w:semiHidden/>
+    <w:unhideWhenUsed/>
+    <w:rsid w:val="00D20C14"/>
+    <w:rPr>
+      <w:color w:val="0000FF"/>
+      <w:u w:val="single"/>
     </w:rPr>
   </w:style>
 </w:styles>

</xml_diff>